<commit_message>
Made the side movement
</commit_message>
<xml_diff>
--- a/Laba 2/Zvit.docx
+++ b/Laba 2/Zvit.docx
@@ -7641,7 +7641,19 @@
         <w:rPr>
           <w:lang w:val="en-US"/>
         </w:rPr>
-        <w:t>if min == 5:</w:t>
+        <w:t xml:space="preserve">if min == </w:t>
+      </w:r>
+      <w:r>
+        <w:rPr>
+          <w:lang w:val="en-US"/>
+        </w:rPr>
+        <w:t>COLORS.Length + 1</w:t>
+      </w:r>
+      <w:r>
+        <w:rPr>
+          <w:lang w:val="en-US"/>
+        </w:rPr>
+        <w:t>:</w:t>
       </w:r>
     </w:p>
     <w:p>
@@ -9775,18 +9787,22 @@
           <w:lang w:val="en-US"/>
         </w:rPr>
         <w:tab/>
-      </w:r>
-      <w:r>
-        <w:rPr>
-          <w:lang w:val="en-US"/>
-        </w:rPr>
         <w:t xml:space="preserve">if </w:t>
       </w:r>
       <w:r>
         <w:rPr>
           <w:lang w:val="en-US"/>
         </w:rPr>
-        <w:t>colours.Length</w:t>
+        <w:t>colours</w:t>
+      </w:r>
+      <w:r>
+        <w:t>.</w:t>
+      </w:r>
+      <w:r>
+        <w:rPr>
+          <w:lang w:val="en-US"/>
+        </w:rPr>
+        <w:t>Length</w:t>
       </w:r>
       <w:r>
         <w:rPr>
@@ -9805,20 +9821,437 @@
         <w:rPr>
           <w:lang w:val="en-US"/>
         </w:rPr>
-        <w:tab/>
-      </w:r>
-      <w:r>
-        <w:rPr>
-          <w:lang w:val="en-US"/>
-        </w:rPr>
-        <w:tab/>
-      </w:r>
-      <w:r>
-        <w:rPr>
-          <w:lang w:val="en-US"/>
-        </w:rPr>
-        <w:tab/>
-        <w:t>colour = random</w:t>
+        <w:t xml:space="preserve">                </w:t>
+      </w:r>
+      <w:r>
+        <w:rPr>
+          <w:lang w:val="en-US"/>
+        </w:rPr>
+        <w:tab/>
+      </w:r>
+      <w:r>
+        <w:rPr>
+          <w:lang w:val="en-US"/>
+        </w:rPr>
+        <w:tab/>
+      </w:r>
+      <w:r>
+        <w:rPr>
+          <w:lang w:val="en-US"/>
+        </w:rPr>
+        <w:t>flag = True</w:t>
+      </w:r>
+    </w:p>
+    <w:p>
+      <w:pPr>
+        <w:rPr>
+          <w:lang w:val="en-US"/>
+        </w:rPr>
+      </w:pPr>
+      <w:r>
+        <w:rPr>
+          <w:lang w:val="en-US"/>
+        </w:rPr>
+        <w:t xml:space="preserve">                </w:t>
+      </w:r>
+      <w:r>
+        <w:rPr>
+          <w:lang w:val="en-US"/>
+        </w:rPr>
+        <w:tab/>
+      </w:r>
+      <w:r>
+        <w:rPr>
+          <w:lang w:val="en-US"/>
+        </w:rPr>
+        <w:tab/>
+      </w:r>
+      <w:r>
+        <w:rPr>
+          <w:lang w:val="en-US"/>
+        </w:rPr>
+        <w:t xml:space="preserve">for </w:t>
+      </w:r>
+      <w:r>
+        <w:rPr>
+          <w:lang w:val="en-US"/>
+        </w:rPr>
+        <w:t xml:space="preserve">each </w:t>
+      </w:r>
+      <w:r>
+        <w:rPr>
+          <w:lang w:val="en-US"/>
+        </w:rPr>
+        <w:t>i in colours:</w:t>
+      </w:r>
+    </w:p>
+    <w:p>
+      <w:pPr>
+        <w:rPr>
+          <w:lang w:val="en-US"/>
+        </w:rPr>
+      </w:pPr>
+      <w:r>
+        <w:rPr>
+          <w:lang w:val="en-US"/>
+        </w:rPr>
+        <w:t xml:space="preserve">                    </w:t>
+      </w:r>
+      <w:r>
+        <w:rPr>
+          <w:lang w:val="en-US"/>
+        </w:rPr>
+        <w:tab/>
+      </w:r>
+      <w:r>
+        <w:rPr>
+          <w:lang w:val="en-US"/>
+        </w:rPr>
+        <w:tab/>
+      </w:r>
+      <w:r>
+        <w:rPr>
+          <w:lang w:val="en-US"/>
+        </w:rPr>
+        <w:tab/>
+        <w:t>temp = edges</w:t>
+      </w:r>
+    </w:p>
+    <w:p>
+      <w:pPr>
+        <w:rPr>
+          <w:lang w:val="en-US"/>
+        </w:rPr>
+      </w:pPr>
+      <w:r>
+        <w:rPr>
+          <w:lang w:val="en-US"/>
+        </w:rPr>
+        <w:t xml:space="preserve">                    </w:t>
+      </w:r>
+      <w:r>
+        <w:rPr>
+          <w:lang w:val="en-US"/>
+        </w:rPr>
+        <w:tab/>
+      </w:r>
+      <w:r>
+        <w:rPr>
+          <w:lang w:val="en-US"/>
+        </w:rPr>
+        <w:tab/>
+      </w:r>
+      <w:r>
+        <w:rPr>
+          <w:lang w:val="en-US"/>
+        </w:rPr>
+        <w:tab/>
+        <w:t>temp[e</w:t>
+      </w:r>
+      <w:r>
+        <w:rPr>
+          <w:lang w:val="en-US"/>
+        </w:rPr>
+        <w:t>dge] = i</w:t>
+      </w:r>
+    </w:p>
+    <w:p>
+      <w:pPr>
+        <w:rPr>
+          <w:lang w:val="en-US"/>
+        </w:rPr>
+      </w:pPr>
+      <w:r>
+        <w:rPr>
+          <w:lang w:val="en-US"/>
+        </w:rPr>
+        <w:t xml:space="preserve">                    </w:t>
+      </w:r>
+      <w:r>
+        <w:rPr>
+          <w:lang w:val="en-US"/>
+        </w:rPr>
+        <w:tab/>
+      </w:r>
+      <w:r>
+        <w:rPr>
+          <w:lang w:val="en-US"/>
+        </w:rPr>
+        <w:tab/>
+      </w:r>
+      <w:r>
+        <w:rPr>
+          <w:lang w:val="en-US"/>
+        </w:rPr>
+        <w:tab/>
+      </w:r>
+      <w:r>
+        <w:rPr>
+          <w:lang w:val="en-US"/>
+        </w:rPr>
+        <w:t>if number_of_colors(temp) &lt; number_of_colors(edges):</w:t>
+      </w:r>
+    </w:p>
+    <w:p>
+      <w:pPr>
+        <w:rPr>
+          <w:lang w:val="en-US"/>
+        </w:rPr>
+      </w:pPr>
+      <w:r>
+        <w:rPr>
+          <w:lang w:val="en-US"/>
+        </w:rPr>
+        <w:t xml:space="preserve">                        </w:t>
+      </w:r>
+      <w:r>
+        <w:rPr>
+          <w:lang w:val="en-US"/>
+        </w:rPr>
+        <w:tab/>
+      </w:r>
+      <w:r>
+        <w:rPr>
+          <w:lang w:val="en-US"/>
+        </w:rPr>
+        <w:tab/>
+      </w:r>
+      <w:r>
+        <w:rPr>
+          <w:lang w:val="en-US"/>
+        </w:rPr>
+        <w:tab/>
+      </w:r>
+      <w:r>
+        <w:rPr>
+          <w:lang w:val="en-US"/>
+        </w:rPr>
+        <w:t>edges[</w:t>
+      </w:r>
+      <w:r>
+        <w:rPr>
+          <w:lang w:val="en-US"/>
+        </w:rPr>
+        <w:t>e</w:t>
+      </w:r>
+      <w:r>
+        <w:rPr>
+          <w:lang w:val="en-US"/>
+        </w:rPr>
+        <w:t>dge] = i</w:t>
+      </w:r>
+    </w:p>
+    <w:p>
+      <w:pPr>
+        <w:rPr>
+          <w:lang w:val="en-US"/>
+        </w:rPr>
+      </w:pPr>
+      <w:r>
+        <w:rPr>
+          <w:lang w:val="en-US"/>
+        </w:rPr>
+        <w:t xml:space="preserve">                        </w:t>
+      </w:r>
+      <w:r>
+        <w:rPr>
+          <w:lang w:val="en-US"/>
+        </w:rPr>
+        <w:tab/>
+      </w:r>
+      <w:r>
+        <w:rPr>
+          <w:lang w:val="en-US"/>
+        </w:rPr>
+        <w:tab/>
+      </w:r>
+      <w:r>
+        <w:rPr>
+          <w:lang w:val="en-US"/>
+        </w:rPr>
+        <w:tab/>
+      </w:r>
+      <w:r>
+        <w:rPr>
+          <w:lang w:val="en-US"/>
+        </w:rPr>
+        <w:t>flag = False</w:t>
+      </w:r>
+    </w:p>
+    <w:p>
+      <w:pPr>
+        <w:rPr>
+          <w:lang w:val="en-US"/>
+        </w:rPr>
+      </w:pPr>
+      <w:r>
+        <w:rPr>
+          <w:lang w:val="en-US"/>
+        </w:rPr>
+        <w:t xml:space="preserve">                        </w:t>
+      </w:r>
+      <w:r>
+        <w:rPr>
+          <w:lang w:val="en-US"/>
+        </w:rPr>
+        <w:tab/>
+      </w:r>
+      <w:r>
+        <w:rPr>
+          <w:lang w:val="en-US"/>
+        </w:rPr>
+        <w:tab/>
+      </w:r>
+      <w:r>
+        <w:rPr>
+          <w:lang w:val="en-US"/>
+        </w:rPr>
+        <w:tab/>
+      </w:r>
+      <w:r>
+        <w:rPr>
+          <w:lang w:val="en-US"/>
+        </w:rPr>
+        <w:t>break</w:t>
+      </w:r>
+    </w:p>
+    <w:p>
+      <w:pPr>
+        <w:rPr>
+          <w:lang w:val="en-US"/>
+        </w:rPr>
+      </w:pPr>
+      <w:r>
+        <w:rPr>
+          <w:lang w:val="en-US"/>
+        </w:rPr>
+        <w:tab/>
+      </w:r>
+      <w:r>
+        <w:rPr>
+          <w:lang w:val="en-US"/>
+        </w:rPr>
+        <w:tab/>
+      </w:r>
+      <w:r>
+        <w:rPr>
+          <w:lang w:val="en-US"/>
+        </w:rPr>
+        <w:tab/>
+      </w:r>
+      <w:r>
+        <w:rPr>
+          <w:lang w:val="en-US"/>
+        </w:rPr>
+        <w:tab/>
+        <w:t>end if</w:t>
+      </w:r>
+    </w:p>
+    <w:p>
+      <w:pPr>
+        <w:rPr>
+          <w:lang w:val="en-US"/>
+        </w:rPr>
+      </w:pPr>
+      <w:r>
+        <w:rPr>
+          <w:lang w:val="en-US"/>
+        </w:rPr>
+        <w:tab/>
+      </w:r>
+      <w:r>
+        <w:rPr>
+          <w:lang w:val="en-US"/>
+        </w:rPr>
+        <w:tab/>
+      </w:r>
+      <w:r>
+        <w:rPr>
+          <w:lang w:val="en-US"/>
+        </w:rPr>
+        <w:tab/>
+        <w:t xml:space="preserve">end for each </w:t>
+      </w:r>
+    </w:p>
+    <w:p>
+      <w:pPr>
+        <w:rPr>
+          <w:lang w:val="en-US"/>
+        </w:rPr>
+      </w:pPr>
+      <w:r>
+        <w:rPr>
+          <w:lang w:val="en-US"/>
+        </w:rPr>
+        <w:t xml:space="preserve">                </w:t>
+      </w:r>
+      <w:r>
+        <w:rPr>
+          <w:lang w:val="en-US"/>
+        </w:rPr>
+        <w:tab/>
+      </w:r>
+      <w:r>
+        <w:rPr>
+          <w:lang w:val="en-US"/>
+        </w:rPr>
+        <w:tab/>
+      </w:r>
+      <w:r>
+        <w:rPr>
+          <w:lang w:val="en-US"/>
+        </w:rPr>
+        <w:t>if flag</w:t>
+      </w:r>
+      <w:r>
+        <w:rPr>
+          <w:lang w:val="en-US"/>
+        </w:rPr>
+        <w:t xml:space="preserve"> == True</w:t>
+      </w:r>
+      <w:r>
+        <w:rPr>
+          <w:lang w:val="en-US"/>
+        </w:rPr>
+        <w:t>:</w:t>
+      </w:r>
+    </w:p>
+    <w:p>
+      <w:pPr>
+        <w:rPr>
+          <w:lang w:val="en-US"/>
+        </w:rPr>
+      </w:pPr>
+      <w:r>
+        <w:rPr>
+          <w:lang w:val="en-US"/>
+        </w:rPr>
+        <w:t xml:space="preserve">                   </w:t>
+      </w:r>
+      <w:r>
+        <w:rPr>
+          <w:lang w:val="en-US"/>
+        </w:rPr>
+        <w:tab/>
+      </w:r>
+      <w:r>
+        <w:rPr>
+          <w:lang w:val="en-US"/>
+        </w:rPr>
+        <w:tab/>
+      </w:r>
+      <w:r>
+        <w:rPr>
+          <w:lang w:val="en-US"/>
+        </w:rPr>
+        <w:tab/>
+        <w:t>colour=</w:t>
+      </w:r>
+      <w:r>
+        <w:rPr>
+          <w:lang w:val="en-US"/>
+        </w:rPr>
+        <w:t>random</w:t>
       </w:r>
       <w:r>
         <w:rPr>
@@ -9830,6 +10263,363 @@
         <w:rPr>
           <w:lang w:val="en-US"/>
         </w:rPr>
+        <w:t>/*</w:t>
+      </w:r>
+      <w:r>
+        <w:t>Випадковий вибір</w:t>
+      </w:r>
+      <w:r>
+        <w:t>*</w:t>
+      </w:r>
+      <w:r>
+        <w:rPr>
+          <w:lang w:val="en-US"/>
+        </w:rPr>
+        <w:t>/</w:t>
+      </w:r>
+    </w:p>
+    <w:p>
+      <w:pPr>
+        <w:rPr>
+          <w:lang w:val="en-US"/>
+        </w:rPr>
+      </w:pPr>
+      <w:r>
+        <w:rPr>
+          <w:lang w:val="en-US"/>
+        </w:rPr>
+        <w:tab/>
+      </w:r>
+      <w:r>
+        <w:rPr>
+          <w:lang w:val="en-US"/>
+        </w:rPr>
+        <w:tab/>
+      </w:r>
+      <w:r>
+        <w:rPr>
+          <w:lang w:val="en-US"/>
+        </w:rPr>
+        <w:tab/>
+      </w:r>
+      <w:r>
+        <w:rPr>
+          <w:lang w:val="en-US"/>
+        </w:rPr>
+        <w:tab/>
+      </w:r>
+      <w:r>
+        <w:rPr>
+          <w:lang w:val="en-US"/>
+        </w:rPr>
+        <w:t>edges[edge] = colour</w:t>
+      </w:r>
+    </w:p>
+    <w:p>
+      <w:pPr>
+        <w:rPr>
+          <w:lang w:val="en-US"/>
+        </w:rPr>
+      </w:pPr>
+    </w:p>
+    <w:p>
+      <w:pPr>
+        <w:rPr>
+          <w:lang w:val="en-US"/>
+        </w:rPr>
+      </w:pPr>
+      <w:r>
+        <w:rPr>
+          <w:lang w:val="en-US"/>
+        </w:rPr>
+        <w:t xml:space="preserve">            </w:t>
+      </w:r>
+      <w:r>
+        <w:rPr>
+          <w:lang w:val="en-US"/>
+        </w:rPr>
+        <w:tab/>
+        <w:t xml:space="preserve">if </w:t>
+      </w:r>
+      <w:r>
+        <w:rPr>
+          <w:lang w:val="en-US"/>
+        </w:rPr>
+        <w:t>number_of_colors(edges) &lt;= 4:</w:t>
+      </w:r>
+    </w:p>
+    <w:p>
+      <w:r>
+        <w:rPr>
+          <w:lang w:val="en-US"/>
+        </w:rPr>
+        <w:t xml:space="preserve">                </w:t>
+      </w:r>
+      <w:r>
+        <w:rPr>
+          <w:lang w:val="en-US"/>
+        </w:rPr>
+        <w:tab/>
+      </w:r>
+      <w:r>
+        <w:rPr>
+          <w:lang w:val="en-US"/>
+        </w:rPr>
+        <w:tab/>
+      </w:r>
+      <w:r>
+        <w:rPr>
+          <w:lang w:val="en-US"/>
+        </w:rPr>
+        <w:t>break</w:t>
+      </w:r>
+    </w:p>
+    <w:p>
+      <w:pPr>
+        <w:rPr>
+          <w:lang w:val="en-US"/>
+        </w:rPr>
+      </w:pPr>
+      <w:r>
+        <w:rPr>
+          <w:lang w:val="en-US"/>
+        </w:rPr>
+        <w:tab/>
+      </w:r>
+      <w:r>
+        <w:rPr>
+          <w:lang w:val="en-US"/>
+        </w:rPr>
+        <w:tab/>
+      </w:r>
+      <w:r>
+        <w:rPr>
+          <w:lang w:val="en-US"/>
+        </w:rPr>
+        <w:t>Edges = []</w:t>
+      </w:r>
+    </w:p>
+    <w:p>
+      <w:pPr>
+        <w:rPr>
+          <w:lang w:val="en-US"/>
+        </w:rPr>
+      </w:pPr>
+      <w:r>
+        <w:rPr>
+          <w:lang w:val="en-US"/>
+        </w:rPr>
+        <w:tab/>
+      </w:r>
+      <w:r>
+        <w:rPr>
+          <w:lang w:val="en-US"/>
+        </w:rPr>
+        <w:tab/>
+      </w:r>
+      <w:r>
+        <w:rPr>
+          <w:lang w:val="en-US"/>
+        </w:rPr>
+        <w:t xml:space="preserve">for i </w:t>
+      </w:r>
+      <w:r>
+        <w:rPr>
+          <w:lang w:val="en-US"/>
+        </w:rPr>
+        <w:t xml:space="preserve">= 0 to </w:t>
+      </w:r>
+      <w:r>
+        <w:rPr>
+          <w:lang w:val="en-US"/>
+        </w:rPr>
+        <w:t>edges</w:t>
+      </w:r>
+      <w:r>
+        <w:rPr>
+          <w:lang w:val="en-US"/>
+        </w:rPr>
+        <w:t>.Length - 1 do</w:t>
+      </w:r>
+      <w:r>
+        <w:rPr>
+          <w:lang w:val="en-US"/>
+        </w:rPr>
+        <w:t>:</w:t>
+      </w:r>
+    </w:p>
+    <w:p>
+      <w:pPr>
+        <w:rPr>
+          <w:lang w:val="en-US"/>
+        </w:rPr>
+      </w:pPr>
+      <w:r>
+        <w:rPr>
+          <w:lang w:val="en-US"/>
+        </w:rPr>
+        <w:tab/>
+      </w:r>
+      <w:r>
+        <w:rPr>
+          <w:lang w:val="en-US"/>
+        </w:rPr>
+        <w:tab/>
+      </w:r>
+      <w:r>
+        <w:rPr>
+          <w:lang w:val="en-US"/>
+        </w:rPr>
+        <w:tab/>
+      </w:r>
+      <w:r>
+        <w:rPr>
+          <w:lang w:val="en-US"/>
+        </w:rPr>
+        <w:t>if</w:t>
+      </w:r>
+      <w:r>
+        <w:rPr>
+          <w:lang w:val="en-US"/>
+        </w:rPr>
+        <w:t xml:space="preserve"> Graph</w:t>
+      </w:r>
+      <w:r>
+        <w:rPr>
+          <w:lang w:val="en-US"/>
+        </w:rPr>
+        <w:t>[</w:t>
+      </w:r>
+      <w:r>
+        <w:rPr>
+          <w:lang w:val="en-US"/>
+        </w:rPr>
+        <w:t>e</w:t>
+      </w:r>
+      <w:r>
+        <w:rPr>
+          <w:lang w:val="en-US"/>
+        </w:rPr>
+        <w:t>dge][i] == 1:</w:t>
+      </w:r>
+    </w:p>
+    <w:p>
+      <w:pPr>
+        <w:rPr>
+          <w:lang w:val="en-US"/>
+        </w:rPr>
+      </w:pPr>
+      <w:r>
+        <w:rPr>
+          <w:lang w:val="en-US"/>
+        </w:rPr>
+        <w:tab/>
+      </w:r>
+      <w:r>
+        <w:rPr>
+          <w:lang w:val="en-US"/>
+        </w:rPr>
+        <w:tab/>
+      </w:r>
+      <w:r>
+        <w:rPr>
+          <w:lang w:val="en-US"/>
+        </w:rPr>
+        <w:tab/>
+      </w:r>
+      <w:r>
+        <w:rPr>
+          <w:lang w:val="en-US"/>
+        </w:rPr>
+        <w:tab/>
+      </w:r>
+      <w:r>
+        <w:rPr>
+          <w:lang w:val="en-US"/>
+        </w:rPr>
+        <w:t>Edges += [i]</w:t>
+      </w:r>
+    </w:p>
+    <w:p>
+      <w:pPr>
+        <w:rPr>
+          <w:lang w:val="en-US"/>
+        </w:rPr>
+      </w:pPr>
+      <w:r>
+        <w:rPr>
+          <w:lang w:val="en-US"/>
+        </w:rPr>
+        <w:tab/>
+      </w:r>
+      <w:r>
+        <w:rPr>
+          <w:lang w:val="en-US"/>
+        </w:rPr>
+        <w:tab/>
+      </w:r>
+      <w:r>
+        <w:rPr>
+          <w:lang w:val="en-US"/>
+        </w:rPr>
+        <w:tab/>
+        <w:t>end if</w:t>
+      </w:r>
+    </w:p>
+    <w:p>
+      <w:pPr>
+        <w:rPr>
+          <w:lang w:val="en-US"/>
+        </w:rPr>
+      </w:pPr>
+      <w:r>
+        <w:rPr>
+          <w:lang w:val="en-US"/>
+        </w:rPr>
+        <w:tab/>
+      </w:r>
+      <w:r>
+        <w:rPr>
+          <w:lang w:val="en-US"/>
+        </w:rPr>
+        <w:tab/>
+        <w:t>end for</w:t>
+      </w:r>
+    </w:p>
+    <w:p>
+      <w:pPr>
+        <w:rPr>
+          <w:lang w:val="en-US"/>
+        </w:rPr>
+      </w:pPr>
+      <w:r>
+        <w:rPr>
+          <w:lang w:val="en-US"/>
+        </w:rPr>
+        <w:tab/>
+      </w:r>
+      <w:r>
+        <w:rPr>
+          <w:lang w:val="en-US"/>
+        </w:rPr>
+        <w:tab/>
+      </w:r>
+      <w:r>
+        <w:rPr>
+          <w:lang w:val="en-US"/>
+        </w:rPr>
+        <w:t>edge = random</w:t>
+      </w:r>
+      <w:r>
+        <w:rPr>
+          <w:lang w:val="en-US"/>
+        </w:rPr>
+        <w:t>choice(Edges)</w:t>
+      </w:r>
+      <w:r>
+        <w:rPr>
+          <w:lang w:val="en-US"/>
+        </w:rPr>
         <w:t xml:space="preserve"> /* </w:t>
       </w:r>
       <w:r>
@@ -9858,14 +10648,203 @@
         <w:rPr>
           <w:lang w:val="en-US"/>
         </w:rPr>
-        <w:tab/>
-      </w:r>
-      <w:r>
-        <w:rPr>
-          <w:lang w:val="en-US"/>
-        </w:rPr>
-        <w:tab/>
-        <w:t>edges[edge] = colour</w:t>
+        <w:t>return edges</w:t>
+      </w:r>
+    </w:p>
+    <w:p>
+      <w:pPr>
+        <w:rPr>
+          <w:lang w:val="en-US"/>
+        </w:rPr>
+      </w:pPr>
+      <w:r>
+        <w:rPr>
+          <w:lang w:val="en-US"/>
+        </w:rPr>
+        <w:tab/>
+        <w:t>end function side_movement</w:t>
+      </w:r>
+    </w:p>
+    <w:p>
+      <w:pPr>
+        <w:rPr>
+          <w:lang w:val="en-US"/>
+        </w:rPr>
+      </w:pPr>
+    </w:p>
+    <w:p>
+      <w:pPr>
+        <w:rPr>
+          <w:lang w:val="en-US"/>
+        </w:rPr>
+      </w:pPr>
+    </w:p>
+    <w:p>
+      <w:pPr>
+        <w:rPr>
+          <w:lang w:val="en-US"/>
+        </w:rPr>
+      </w:pPr>
+      <w:r>
+        <w:rPr>
+          <w:lang w:val="en-US"/>
+        </w:rPr>
+        <w:lastRenderedPageBreak/>
+        <w:t xml:space="preserve">function </w:t>
+      </w:r>
+      <w:r>
+        <w:rPr>
+          <w:lang w:val="en-US"/>
+        </w:rPr>
+        <w:t>number_of_colors(edges)</w:t>
+      </w:r>
+      <w:r>
+        <w:rPr>
+          <w:lang w:val="en-US"/>
+        </w:rPr>
+        <w:t>:</w:t>
+      </w:r>
+    </w:p>
+    <w:p>
+      <w:pPr>
+        <w:rPr>
+          <w:lang w:val="en-US"/>
+        </w:rPr>
+      </w:pPr>
+      <w:r>
+        <w:rPr>
+          <w:lang w:val="en-US"/>
+        </w:rPr>
+        <w:tab/>
+      </w:r>
+      <w:r>
+        <w:rPr>
+          <w:lang w:val="en-US"/>
+        </w:rPr>
+        <w:t>colors = []</w:t>
+      </w:r>
+    </w:p>
+    <w:p>
+      <w:pPr>
+        <w:rPr>
+          <w:lang w:val="en-US"/>
+        </w:rPr>
+      </w:pPr>
+      <w:r>
+        <w:rPr>
+          <w:lang w:val="en-US"/>
+        </w:rPr>
+        <w:t xml:space="preserve">        </w:t>
+      </w:r>
+      <w:r>
+        <w:rPr>
+          <w:lang w:val="en-US"/>
+        </w:rPr>
+        <w:tab/>
+      </w:r>
+      <w:r>
+        <w:rPr>
+          <w:lang w:val="en-US"/>
+        </w:rPr>
+        <w:t xml:space="preserve">for </w:t>
+      </w:r>
+      <w:r>
+        <w:rPr>
+          <w:lang w:val="en-US"/>
+        </w:rPr>
+        <w:t xml:space="preserve">each </w:t>
+      </w:r>
+      <w:r>
+        <w:rPr>
+          <w:lang w:val="en-US"/>
+        </w:rPr>
+        <w:t>i in edges:</w:t>
+      </w:r>
+    </w:p>
+    <w:p>
+      <w:pPr>
+        <w:rPr>
+          <w:lang w:val="en-US"/>
+        </w:rPr>
+      </w:pPr>
+      <w:r>
+        <w:rPr>
+          <w:lang w:val="en-US"/>
+        </w:rPr>
+        <w:t xml:space="preserve">          </w:t>
+      </w:r>
+      <w:r>
+        <w:rPr>
+          <w:lang w:val="en-US"/>
+        </w:rPr>
+        <w:tab/>
+      </w:r>
+      <w:r>
+        <w:rPr>
+          <w:lang w:val="en-US"/>
+        </w:rPr>
+        <w:tab/>
+      </w:r>
+      <w:r>
+        <w:rPr>
+          <w:lang w:val="en-US"/>
+        </w:rPr>
+        <w:t xml:space="preserve">if </w:t>
+      </w:r>
+      <w:r>
+        <w:rPr>
+          <w:lang w:val="en-US"/>
+        </w:rPr>
+        <w:t>!(</w:t>
+      </w:r>
+      <w:r>
+        <w:rPr>
+          <w:lang w:val="en-US"/>
+        </w:rPr>
+        <w:t>i in colors</w:t>
+      </w:r>
+      <w:r>
+        <w:rPr>
+          <w:lang w:val="en-US"/>
+        </w:rPr>
+        <w:t>)</w:t>
+      </w:r>
+      <w:r>
+        <w:rPr>
+          <w:lang w:val="en-US"/>
+        </w:rPr>
+        <w:t>:</w:t>
+      </w:r>
+    </w:p>
+    <w:p>
+      <w:pPr>
+        <w:rPr>
+          <w:lang w:val="en-US"/>
+        </w:rPr>
+      </w:pPr>
+      <w:r>
+        <w:rPr>
+          <w:lang w:val="en-US"/>
+        </w:rPr>
+        <w:t xml:space="preserve">                </w:t>
+      </w:r>
+      <w:r>
+        <w:rPr>
+          <w:lang w:val="en-US"/>
+        </w:rPr>
+        <w:tab/>
+      </w:r>
+      <w:r>
+        <w:rPr>
+          <w:lang w:val="en-US"/>
+        </w:rPr>
+        <w:tab/>
+      </w:r>
+      <w:r>
+        <w:rPr>
+          <w:lang w:val="en-US"/>
+        </w:rPr>
+        <w:t>colors += [i]</w:t>
       </w:r>
     </w:p>
     <w:p>
@@ -9899,287 +10878,54 @@
           <w:lang w:val="en-US"/>
         </w:rPr>
         <w:tab/>
-      </w:r>
-      <w:r>
-        <w:rPr>
-          <w:lang w:val="en-US"/>
-        </w:rPr>
-        <w:tab/>
-      </w:r>
-      <w:r>
-        <w:rPr>
-          <w:lang w:val="en-US"/>
-        </w:rPr>
-        <w:t>Edges = []</w:t>
-      </w:r>
-    </w:p>
-    <w:p>
-      <w:pPr>
-        <w:rPr>
-          <w:lang w:val="en-US"/>
-        </w:rPr>
-      </w:pPr>
-      <w:r>
-        <w:rPr>
-          <w:lang w:val="en-US"/>
-        </w:rPr>
-        <w:tab/>
-      </w:r>
-      <w:r>
-        <w:rPr>
-          <w:lang w:val="en-US"/>
-        </w:rPr>
-        <w:tab/>
-      </w:r>
-      <w:r>
-        <w:rPr>
-          <w:lang w:val="en-US"/>
-        </w:rPr>
-        <w:t xml:space="preserve">for i </w:t>
-      </w:r>
-      <w:r>
-        <w:rPr>
-          <w:lang w:val="en-US"/>
-        </w:rPr>
-        <w:t xml:space="preserve">= 0 to </w:t>
-      </w:r>
-      <w:r>
-        <w:rPr>
-          <w:lang w:val="en-US"/>
-        </w:rPr>
-        <w:t>edges</w:t>
-      </w:r>
-      <w:r>
-        <w:rPr>
-          <w:lang w:val="en-US"/>
-        </w:rPr>
-        <w:t>.Length - 1 do</w:t>
-      </w:r>
-      <w:r>
-        <w:rPr>
-          <w:lang w:val="en-US"/>
-        </w:rPr>
-        <w:t>:</w:t>
-      </w:r>
-    </w:p>
-    <w:p>
-      <w:pPr>
-        <w:rPr>
-          <w:lang w:val="en-US"/>
-        </w:rPr>
-      </w:pPr>
-      <w:r>
-        <w:rPr>
-          <w:lang w:val="en-US"/>
-        </w:rPr>
-        <w:tab/>
-      </w:r>
-      <w:r>
-        <w:rPr>
-          <w:lang w:val="en-US"/>
-        </w:rPr>
-        <w:tab/>
-      </w:r>
-      <w:r>
-        <w:rPr>
-          <w:lang w:val="en-US"/>
-        </w:rPr>
-        <w:tab/>
-      </w:r>
-      <w:r>
-        <w:rPr>
-          <w:lang w:val="en-US"/>
-        </w:rPr>
-        <w:t>if</w:t>
-      </w:r>
-      <w:r>
-        <w:rPr>
-          <w:lang w:val="en-US"/>
-        </w:rPr>
-        <w:t xml:space="preserve"> Graph</w:t>
-      </w:r>
-      <w:r>
-        <w:rPr>
-          <w:lang w:val="en-US"/>
-        </w:rPr>
-        <w:t>[</w:t>
-      </w:r>
-      <w:r>
-        <w:rPr>
-          <w:lang w:val="en-US"/>
-        </w:rPr>
-        <w:t>e</w:t>
-      </w:r>
-      <w:r>
-        <w:rPr>
-          <w:lang w:val="en-US"/>
-        </w:rPr>
-        <w:t>dge][i] == 1:</w:t>
-      </w:r>
-    </w:p>
-    <w:p>
-      <w:pPr>
-        <w:rPr>
-          <w:lang w:val="en-US"/>
-        </w:rPr>
-      </w:pPr>
-      <w:r>
-        <w:rPr>
-          <w:lang w:val="en-US"/>
-        </w:rPr>
-        <w:tab/>
-      </w:r>
-      <w:r>
-        <w:rPr>
-          <w:lang w:val="en-US"/>
-        </w:rPr>
-        <w:tab/>
-      </w:r>
-      <w:r>
-        <w:rPr>
-          <w:lang w:val="en-US"/>
-        </w:rPr>
-        <w:tab/>
-      </w:r>
-      <w:r>
-        <w:rPr>
-          <w:lang w:val="en-US"/>
-        </w:rPr>
-        <w:tab/>
-      </w:r>
-      <w:r>
-        <w:rPr>
-          <w:lang w:val="en-US"/>
-        </w:rPr>
-        <w:t>Edges += [i]</w:t>
-      </w:r>
-    </w:p>
-    <w:p>
-      <w:pPr>
-        <w:rPr>
-          <w:lang w:val="en-US"/>
-        </w:rPr>
-      </w:pPr>
-      <w:r>
-        <w:rPr>
-          <w:lang w:val="en-US"/>
-        </w:rPr>
-        <w:tab/>
-      </w:r>
-      <w:r>
-        <w:rPr>
-          <w:lang w:val="en-US"/>
-        </w:rPr>
-        <w:tab/>
-      </w:r>
-      <w:r>
-        <w:rPr>
-          <w:lang w:val="en-US"/>
-        </w:rPr>
-        <w:tab/>
-        <w:t>end if</w:t>
-      </w:r>
-    </w:p>
-    <w:p>
-      <w:pPr>
-        <w:rPr>
-          <w:lang w:val="en-US"/>
-        </w:rPr>
-      </w:pPr>
-      <w:r>
-        <w:rPr>
-          <w:lang w:val="en-US"/>
-        </w:rPr>
-        <w:tab/>
-      </w:r>
-      <w:r>
-        <w:rPr>
-          <w:lang w:val="en-US"/>
-        </w:rPr>
-        <w:tab/>
-        <w:t>end for</w:t>
-      </w:r>
-    </w:p>
-    <w:p>
-      <w:pPr>
-        <w:rPr>
-          <w:lang w:val="en-US"/>
-        </w:rPr>
-      </w:pPr>
-      <w:r>
-        <w:rPr>
-          <w:lang w:val="en-US"/>
-        </w:rPr>
-        <w:tab/>
-      </w:r>
-      <w:r>
-        <w:rPr>
-          <w:lang w:val="en-US"/>
-        </w:rPr>
-        <w:tab/>
-      </w:r>
-      <w:r>
-        <w:rPr>
-          <w:lang w:val="en-US"/>
-        </w:rPr>
-        <w:t>edge = random</w:t>
-      </w:r>
-      <w:r>
-        <w:rPr>
-          <w:lang w:val="en-US"/>
-        </w:rPr>
-        <w:t>choice(Edges)</w:t>
-      </w:r>
-      <w:r>
-        <w:rPr>
-          <w:lang w:val="en-US"/>
-        </w:rPr>
-        <w:t xml:space="preserve"> /* </w:t>
-      </w:r>
-      <w:r>
-        <w:t>Випадковий вибір *</w:t>
-      </w:r>
-      <w:r>
-        <w:rPr>
-          <w:lang w:val="en-US"/>
-        </w:rPr>
-        <w:t>/</w:t>
-      </w:r>
-    </w:p>
-    <w:p>
-      <w:pPr>
-        <w:rPr>
-          <w:lang w:val="en-US"/>
-        </w:rPr>
-      </w:pPr>
-      <w:r>
-        <w:rPr>
-          <w:lang w:val="en-US"/>
-        </w:rPr>
-        <w:tab/>
-      </w:r>
-      <w:r>
-        <w:rPr>
-          <w:lang w:val="en-US"/>
-        </w:rPr>
-        <w:t>return edges</w:t>
-      </w:r>
-    </w:p>
-    <w:p>
-      <w:pPr>
-        <w:rPr>
-          <w:lang w:val="en-US"/>
-        </w:rPr>
-      </w:pPr>
-      <w:r>
-        <w:rPr>
-          <w:lang w:val="en-US"/>
-        </w:rPr>
-        <w:tab/>
-        <w:t>end function side_movement</w:t>
-      </w:r>
-    </w:p>
-    <w:p/>
+        <w:t>end for each</w:t>
+      </w:r>
+    </w:p>
+    <w:p>
+      <w:pPr>
+        <w:rPr>
+          <w:lang w:val="en-US"/>
+        </w:rPr>
+      </w:pPr>
+      <w:r>
+        <w:rPr>
+          <w:lang w:val="en-US"/>
+        </w:rPr>
+        <w:t xml:space="preserve">        </w:t>
+      </w:r>
+      <w:r>
+        <w:rPr>
+          <w:lang w:val="en-US"/>
+        </w:rPr>
+        <w:tab/>
+      </w:r>
+      <w:r>
+        <w:rPr>
+          <w:lang w:val="en-US"/>
+        </w:rPr>
+        <w:t xml:space="preserve">return </w:t>
+      </w:r>
+      <w:r>
+        <w:rPr>
+          <w:lang w:val="en-US"/>
+        </w:rPr>
+        <w:t>colors.Length</w:t>
+      </w:r>
+    </w:p>
+    <w:p>
+      <w:pPr>
+        <w:rPr>
+          <w:lang w:val="en-US"/>
+        </w:rPr>
+      </w:pPr>
+      <w:r>
+        <w:rPr>
+          <w:lang w:val="en-US"/>
+        </w:rPr>
+        <w:tab/>
+        <w:t>end function number_of_colors</w:t>
+      </w:r>
+    </w:p>
     <w:p>
       <w:pPr>
         <w:pStyle w:val="2"/>
@@ -10282,19 +11028,6 @@
         <w:rPr>
           <w:lang w:val="en-US"/>
         </w:rPr>
-        <w:t xml:space="preserve">    test = None</w:t>
-      </w:r>
-    </w:p>
-    <w:p>
-      <w:pPr>
-        <w:rPr>
-          <w:lang w:val="en-US"/>
-        </w:rPr>
-      </w:pPr>
-      <w:r>
-        <w:rPr>
-          <w:lang w:val="en-US"/>
-        </w:rPr>
         <w:t xml:space="preserve">    if int(input("Choose algorithm (0 - Hill, 1 - Backtracking): ")) == 0:</w:t>
       </w:r>
     </w:p>
@@ -10386,7 +11119,6 @@
         <w:rPr>
           <w:lang w:val="en-US"/>
         </w:rPr>
-        <w:lastRenderedPageBreak/>
         <w:t xml:space="preserve">        test = Functional.Algorithm_Backtracking()</w:t>
       </w:r>
     </w:p>
@@ -10767,7 +11499,6 @@
         <w:rPr>
           <w:lang w:val="en-US"/>
         </w:rPr>
-        <w:lastRenderedPageBreak/>
         <w:t xml:space="preserve">             [0, 1, 0, 1, 0, 0, 0, 0, 0, 0, 0, 0, 0, 1, 1, 1, 0, 0, 0, 0, 0, 0, 1, 0, 0],</w:t>
       </w:r>
     </w:p>
@@ -11096,7 +11827,6 @@
         <w:rPr>
           <w:lang w:val="en-US"/>
         </w:rPr>
-        <w:lastRenderedPageBreak/>
         <w:t xml:space="preserve">        self.Start_edge = self.Edge = 0</w:t>
       </w:r>
     </w:p>
@@ -11456,7 +12186,6 @@
         <w:rPr>
           <w:lang w:val="en-US"/>
         </w:rPr>
-        <w:lastRenderedPageBreak/>
         <w:t xml:space="preserve">    def number_of_colors(self, edges):</w:t>
       </w:r>
     </w:p>
@@ -11823,7 +12552,6 @@
         <w:rPr>
           <w:lang w:val="en-US"/>
         </w:rPr>
-        <w:lastRenderedPageBreak/>
         <w:t xml:space="preserve">        while flag:</w:t>
       </w:r>
     </w:p>
@@ -12169,6 +12897,12 @@
         <w:rPr>
           <w:lang w:val="en-US"/>
         </w:rPr>
+        <w:t xml:space="preserve">            </w:t>
+      </w:r>
+      <w:r>
+        <w:rPr>
+          <w:lang w:val="en-US"/>
+        </w:rPr>
         <w:t xml:space="preserve">            if len(colours) &gt; 0:</w:t>
       </w:r>
     </w:p>
@@ -12182,28 +12916,164 @@
         <w:rPr>
           <w:lang w:val="en-US"/>
         </w:rPr>
-        <w:t xml:space="preserve">                colour = random.choice(colours)</w:t>
-      </w:r>
-    </w:p>
-    <w:p>
-      <w:pPr>
-        <w:rPr>
-          <w:lang w:val="en-US"/>
-        </w:rPr>
-      </w:pPr>
-      <w:r>
-        <w:rPr>
-          <w:lang w:val="en-US"/>
-        </w:rPr>
-        <w:t xml:space="preserve">                edges[self.Edge] = colour</w:t>
-      </w:r>
-    </w:p>
-    <w:p>
-      <w:pPr>
-        <w:rPr>
-          <w:lang w:val="en-US"/>
-        </w:rPr>
-      </w:pPr>
+        <w:t xml:space="preserve">                flag = True</w:t>
+      </w:r>
+    </w:p>
+    <w:p>
+      <w:pPr>
+        <w:rPr>
+          <w:lang w:val="en-US"/>
+        </w:rPr>
+      </w:pPr>
+      <w:r>
+        <w:rPr>
+          <w:lang w:val="en-US"/>
+        </w:rPr>
+        <w:t xml:space="preserve">                for i in colours:</w:t>
+      </w:r>
+    </w:p>
+    <w:p>
+      <w:pPr>
+        <w:rPr>
+          <w:lang w:val="en-US"/>
+        </w:rPr>
+      </w:pPr>
+      <w:r>
+        <w:rPr>
+          <w:lang w:val="en-US"/>
+        </w:rPr>
+        <w:t xml:space="preserve">                    temp = edges.copy()</w:t>
+      </w:r>
+    </w:p>
+    <w:p>
+      <w:pPr>
+        <w:rPr>
+          <w:lang w:val="en-US"/>
+        </w:rPr>
+      </w:pPr>
+      <w:r>
+        <w:rPr>
+          <w:lang w:val="en-US"/>
+        </w:rPr>
+        <w:t xml:space="preserve">                    temp[self.Edge] = i</w:t>
+      </w:r>
+    </w:p>
+    <w:p>
+      <w:pPr>
+        <w:rPr>
+          <w:lang w:val="en-US"/>
+        </w:rPr>
+      </w:pPr>
+      <w:r>
+        <w:rPr>
+          <w:lang w:val="en-US"/>
+        </w:rPr>
+        <w:t xml:space="preserve">                    if self.number_of_colors(temp) &lt; self.number_of_colors(edges):</w:t>
+      </w:r>
+    </w:p>
+    <w:p>
+      <w:pPr>
+        <w:rPr>
+          <w:lang w:val="en-US"/>
+        </w:rPr>
+      </w:pPr>
+      <w:r>
+        <w:rPr>
+          <w:lang w:val="en-US"/>
+        </w:rPr>
+        <w:t xml:space="preserve">                        edges[self.Edge] = i</w:t>
+      </w:r>
+    </w:p>
+    <w:p>
+      <w:pPr>
+        <w:rPr>
+          <w:lang w:val="en-US"/>
+        </w:rPr>
+      </w:pPr>
+      <w:r>
+        <w:rPr>
+          <w:lang w:val="en-US"/>
+        </w:rPr>
+        <w:t xml:space="preserve">                        flag = False</w:t>
+      </w:r>
+    </w:p>
+    <w:p>
+      <w:pPr>
+        <w:rPr>
+          <w:lang w:val="en-US"/>
+        </w:rPr>
+      </w:pPr>
+      <w:r>
+        <w:rPr>
+          <w:lang w:val="en-US"/>
+        </w:rPr>
+        <w:t xml:space="preserve">                        break</w:t>
+      </w:r>
+    </w:p>
+    <w:p>
+      <w:pPr>
+        <w:rPr>
+          <w:lang w:val="en-US"/>
+        </w:rPr>
+      </w:pPr>
+      <w:r>
+        <w:rPr>
+          <w:lang w:val="en-US"/>
+        </w:rPr>
+        <w:t xml:space="preserve">                if flag:</w:t>
+      </w:r>
+    </w:p>
+    <w:p>
+      <w:pPr>
+        <w:rPr>
+          <w:lang w:val="en-US"/>
+        </w:rPr>
+      </w:pPr>
+      <w:r>
+        <w:rPr>
+          <w:lang w:val="en-US"/>
+        </w:rPr>
+        <w:t xml:space="preserve">                    colour = random.choice(colours)</w:t>
+      </w:r>
+    </w:p>
+    <w:p>
+      <w:pPr>
+        <w:rPr>
+          <w:lang w:val="en-US"/>
+        </w:rPr>
+      </w:pPr>
+      <w:r>
+        <w:rPr>
+          <w:lang w:val="en-US"/>
+        </w:rPr>
+        <w:t xml:space="preserve">                    edges[self.Edge] = colour</w:t>
+      </w:r>
+    </w:p>
+    <w:p>
+      <w:pPr>
+        <w:rPr>
+          <w:lang w:val="en-US"/>
+        </w:rPr>
+      </w:pPr>
+      <w:r>
+        <w:rPr>
+          <w:lang w:val="en-US"/>
+        </w:rPr>
+        <w:t xml:space="preserve">            if self.number_of_colors(edges) &lt;= 4:</w:t>
+      </w:r>
+    </w:p>
+    <w:p>
+      <w:pPr>
+        <w:rPr>
+          <w:lang w:val="en-US"/>
+        </w:rPr>
+      </w:pPr>
+      <w:r>
+        <w:rPr>
+          <w:lang w:val="en-US"/>
+        </w:rPr>
+        <w:t xml:space="preserve">                break</w:t>
+      </w:r>
     </w:p>
     <w:p>
       <w:pPr>
@@ -12567,7 +13437,6 @@
         <w:rPr>
           <w:lang w:val="ru-RU"/>
         </w:rPr>
-        <w:lastRenderedPageBreak/>
         <w:t xml:space="preserve">    """Алгоритм з </w:t>
       </w:r>
       <w:r>
@@ -13045,7 +13914,6 @@
         <w:rPr>
           <w:lang w:val="en-US"/>
         </w:rPr>
-        <w:lastRenderedPageBreak/>
         <w:t xml:space="preserve">                                numbers[i].remove(edges[j])</w:t>
       </w:r>
     </w:p>
@@ -13448,7 +14316,6 @@
         <w:rPr>
           <w:lang w:val="en-US"/>
         </w:rPr>
-        <w:lastRenderedPageBreak/>
         <w:t xml:space="preserve">        return self.Result</w:t>
       </w:r>
     </w:p>
@@ -13507,6 +14374,10 @@
         <w:jc w:val="center"/>
       </w:pPr>
       <w:r>
+        <w:rPr>
+          <w:noProof/>
+          <w:lang w:val="en-US" w:eastAsia="en-US"/>
+        </w:rPr>
         <w:drawing>
           <wp:inline distT="0" distB="0" distL="0" distR="0" wp14:anchorId="0F7DE29F" wp14:editId="1A9F9823">
             <wp:extent cx="4743694" cy="3410125"/>
@@ -13569,6 +14440,10 @@
         <w:jc w:val="center"/>
       </w:pPr>
       <w:r>
+        <w:rPr>
+          <w:noProof/>
+          <w:lang w:val="en-US" w:eastAsia="en-US"/>
+        </w:rPr>
         <w:drawing>
           <wp:inline distT="0" distB="0" distL="0" distR="0" wp14:anchorId="06EF8B37" wp14:editId="0D3BD54D">
             <wp:extent cx="4553184" cy="3372023"/>
@@ -13612,7 +14487,6 @@
         <w:jc w:val="center"/>
       </w:pPr>
       <w:r>
-        <w:lastRenderedPageBreak/>
         <w:t>Рисунок 3.2 – Алгоритм</w:t>
       </w:r>
       <w:r>
@@ -13630,6 +14504,10 @@
         <w:pStyle w:val="a9"/>
       </w:pPr>
       <w:r>
+        <w:rPr>
+          <w:noProof/>
+          <w:lang w:val="en-US" w:eastAsia="en-US"/>
+        </w:rPr>
         <w:drawing>
           <wp:inline distT="0" distB="0" distL="0" distR="0" wp14:anchorId="5691835E" wp14:editId="65E80364">
             <wp:extent cx="4540483" cy="3518081"/>
@@ -13898,7 +14776,7 @@
               <w:rPr>
                 <w:lang w:val="en-US"/>
               </w:rPr>
-              <w:t>18586</w:t>
+              <w:t>27268</w:t>
             </w:r>
           </w:p>
         </w:tc>
@@ -13918,7 +14796,7 @@
               <w:rPr>
                 <w:lang w:val="en-US"/>
               </w:rPr>
-              <w:t>2</w:t>
+              <w:t>3</w:t>
             </w:r>
           </w:p>
         </w:tc>
@@ -13937,7 +14815,7 @@
               <w:rPr>
                 <w:lang w:val="en-US"/>
               </w:rPr>
-              <w:t>209</w:t>
+              <w:t>299</w:t>
             </w:r>
           </w:p>
         </w:tc>
@@ -13980,7 +14858,7 @@
               <w:ind w:firstLine="0"/>
             </w:pPr>
             <w:r>
-              <w:t>18487</w:t>
+              <w:t>19781</w:t>
             </w:r>
           </w:p>
         </w:tc>
@@ -14000,7 +14878,7 @@
               <w:rPr>
                 <w:lang w:val="en-US"/>
               </w:rPr>
-              <w:t>2</w:t>
+              <w:t>3</w:t>
             </w:r>
           </w:p>
         </w:tc>
@@ -14019,7 +14897,7 @@
               <w:rPr>
                 <w:lang w:val="en-US"/>
               </w:rPr>
-              <w:t>215</w:t>
+              <w:t>299</w:t>
             </w:r>
           </w:p>
         </w:tc>
@@ -14068,7 +14946,7 @@
               <w:rPr>
                 <w:lang w:val="en-US"/>
               </w:rPr>
-              <w:t>18064</w:t>
+              <w:t>20817</w:t>
             </w:r>
           </w:p>
         </w:tc>
@@ -14088,7 +14966,7 @@
               <w:rPr>
                 <w:lang w:val="en-US"/>
               </w:rPr>
-              <w:t>2</w:t>
+              <w:t>3</w:t>
             </w:r>
           </w:p>
         </w:tc>
@@ -14107,7 +14985,7 @@
               <w:rPr>
                 <w:lang w:val="en-US"/>
               </w:rPr>
-              <w:t>205</w:t>
+              <w:t>222</w:t>
             </w:r>
           </w:p>
         </w:tc>
@@ -14156,7 +15034,7 @@
               <w:rPr>
                 <w:lang w:val="en-US"/>
               </w:rPr>
-              <w:t>18790</w:t>
+              <w:t>24888</w:t>
             </w:r>
           </w:p>
         </w:tc>
@@ -14176,7 +15054,7 @@
               <w:rPr>
                 <w:lang w:val="en-US"/>
               </w:rPr>
-              <w:t>2</w:t>
+              <w:t>3</w:t>
             </w:r>
           </w:p>
         </w:tc>
@@ -14195,7 +15073,7 @@
               <w:rPr>
                 <w:lang w:val="en-US"/>
               </w:rPr>
-              <w:t>205</w:t>
+              <w:t>280</w:t>
             </w:r>
           </w:p>
         </w:tc>
@@ -14238,7 +15116,7 @@
               <w:ind w:firstLine="0"/>
             </w:pPr>
             <w:r>
-              <w:t>35791</w:t>
+              <w:t>46322</w:t>
             </w:r>
           </w:p>
         </w:tc>
@@ -14258,7 +15136,7 @@
               <w:rPr>
                 <w:lang w:val="en-US"/>
               </w:rPr>
-              <w:t>4</w:t>
+              <w:t>5</w:t>
             </w:r>
           </w:p>
         </w:tc>
@@ -14277,7 +15155,7 @@
               <w:rPr>
                 <w:lang w:val="en-US"/>
               </w:rPr>
-              <w:t>409</w:t>
+              <w:t>509</w:t>
             </w:r>
           </w:p>
         </w:tc>
@@ -14320,7 +15198,7 @@
               <w:ind w:firstLine="0"/>
             </w:pPr>
             <w:r>
-              <w:t>44508</w:t>
+              <w:t>10788</w:t>
             </w:r>
           </w:p>
         </w:tc>
@@ -14340,7 +15218,7 @@
               <w:rPr>
                 <w:lang w:val="en-US"/>
               </w:rPr>
-              <w:t>5</w:t>
+              <w:t>2</w:t>
             </w:r>
           </w:p>
         </w:tc>
@@ -14359,7 +15237,7 @@
               <w:rPr>
                 <w:lang w:val="en-US"/>
               </w:rPr>
-              <w:t>514</w:t>
+              <w:t>124</w:t>
             </w:r>
           </w:p>
         </w:tc>
@@ -14402,7 +15280,7 @@
               <w:ind w:firstLine="0"/>
             </w:pPr>
             <w:r>
-              <w:t>43835</w:t>
+              <w:t>8712</w:t>
             </w:r>
           </w:p>
         </w:tc>
@@ -14422,7 +15300,7 @@
               <w:rPr>
                 <w:lang w:val="en-US"/>
               </w:rPr>
-              <w:t>5</w:t>
+              <w:t>1</w:t>
             </w:r>
           </w:p>
         </w:tc>
@@ -14441,7 +15319,7 @@
               <w:rPr>
                 <w:lang w:val="en-US"/>
               </w:rPr>
-              <w:t>517</w:t>
+              <w:t>104</w:t>
             </w:r>
           </w:p>
         </w:tc>
@@ -14470,7 +15348,6 @@
               <w:ind w:firstLine="0"/>
             </w:pPr>
             <w:r>
-              <w:lastRenderedPageBreak/>
               <w:t>Стан 8</w:t>
             </w:r>
           </w:p>
@@ -14485,7 +15362,7 @@
               <w:ind w:firstLine="0"/>
             </w:pPr>
             <w:r>
-              <w:t>27236</w:t>
+              <w:t>5056</w:t>
             </w:r>
           </w:p>
         </w:tc>
@@ -14505,7 +15382,7 @@
               <w:rPr>
                 <w:lang w:val="en-US"/>
               </w:rPr>
-              <w:t>3</w:t>
+              <w:t>1</w:t>
             </w:r>
           </w:p>
         </w:tc>
@@ -14524,7 +15401,7 @@
               <w:rPr>
                 <w:lang w:val="en-US"/>
               </w:rPr>
-              <w:t>314</w:t>
+              <w:t>63</w:t>
             </w:r>
           </w:p>
         </w:tc>
@@ -14567,7 +15444,7 @@
               <w:ind w:firstLine="0"/>
             </w:pPr>
             <w:r>
-              <w:t>28034</w:t>
+              <w:t>36758</w:t>
             </w:r>
           </w:p>
         </w:tc>
@@ -14587,7 +15464,7 @@
               <w:rPr>
                 <w:lang w:val="en-US"/>
               </w:rPr>
-              <w:t>3</w:t>
+              <w:t>4</w:t>
             </w:r>
           </w:p>
         </w:tc>
@@ -14606,7 +15483,7 @@
               <w:rPr>
                 <w:lang w:val="en-US"/>
               </w:rPr>
-              <w:t>311</w:t>
+              <w:t>411</w:t>
             </w:r>
           </w:p>
         </w:tc>
@@ -14649,7 +15526,7 @@
               <w:ind w:firstLine="0"/>
             </w:pPr>
             <w:r>
-              <w:t>27456</w:t>
+              <w:t>21630</w:t>
             </w:r>
           </w:p>
         </w:tc>
@@ -14688,7 +15565,7 @@
               <w:rPr>
                 <w:lang w:val="en-US"/>
               </w:rPr>
-              <w:t>310</w:t>
+              <w:t>244</w:t>
             </w:r>
           </w:p>
         </w:tc>
@@ -14731,7 +15608,7 @@
               <w:ind w:firstLine="0"/>
             </w:pPr>
             <w:r>
-              <w:t>18550</w:t>
+              <w:t>24045</w:t>
             </w:r>
           </w:p>
         </w:tc>
@@ -14751,7 +15628,7 @@
               <w:rPr>
                 <w:lang w:val="en-US"/>
               </w:rPr>
-              <w:t>2</w:t>
+              <w:t>3</w:t>
             </w:r>
           </w:p>
         </w:tc>
@@ -14770,7 +15647,7 @@
               <w:rPr>
                 <w:lang w:val="en-US"/>
               </w:rPr>
-              <w:t>206</w:t>
+              <w:t>274</w:t>
             </w:r>
           </w:p>
         </w:tc>
@@ -14799,6 +15676,7 @@
               <w:ind w:firstLine="0"/>
             </w:pPr>
             <w:r>
+              <w:lastRenderedPageBreak/>
               <w:t>Стан 12</w:t>
             </w:r>
           </w:p>
@@ -14813,7 +15691,7 @@
               <w:ind w:firstLine="0"/>
             </w:pPr>
             <w:r>
-              <w:t>44964</w:t>
+              <w:t>21295</w:t>
             </w:r>
           </w:p>
         </w:tc>
@@ -14833,7 +15711,7 @@
               <w:rPr>
                 <w:lang w:val="en-US"/>
               </w:rPr>
-              <w:t>5</w:t>
+              <w:t>3</w:t>
             </w:r>
           </w:p>
         </w:tc>
@@ -14852,7 +15730,7 @@
               <w:rPr>
                 <w:lang w:val="en-US"/>
               </w:rPr>
-              <w:t>512</w:t>
+              <w:t>241</w:t>
             </w:r>
           </w:p>
         </w:tc>
@@ -14895,7 +15773,7 @@
               <w:ind w:firstLine="0"/>
             </w:pPr>
             <w:r>
-              <w:t>18642</w:t>
+              <w:t>12521</w:t>
             </w:r>
           </w:p>
         </w:tc>
@@ -14934,7 +15812,7 @@
               <w:rPr>
                 <w:lang w:val="en-US"/>
               </w:rPr>
-              <w:t>206</w:t>
+              <w:t>139</w:t>
             </w:r>
           </w:p>
         </w:tc>
@@ -14977,7 +15855,7 @@
               <w:ind w:firstLine="0"/>
             </w:pPr>
             <w:r>
-              <w:t>18806</w:t>
+              <w:t>18214</w:t>
             </w:r>
           </w:p>
         </w:tc>
@@ -15016,7 +15894,7 @@
               <w:rPr>
                 <w:lang w:val="en-US"/>
               </w:rPr>
-              <w:t>210</w:t>
+              <w:t>209</w:t>
             </w:r>
           </w:p>
         </w:tc>
@@ -15059,7 +15937,7 @@
               <w:ind w:firstLine="0"/>
             </w:pPr>
             <w:r>
-              <w:t>27120</w:t>
+              <w:t>45261</w:t>
             </w:r>
           </w:p>
         </w:tc>
@@ -15079,7 +15957,7 @@
               <w:rPr>
                 <w:lang w:val="en-US"/>
               </w:rPr>
-              <w:t>3</w:t>
+              <w:t>5</w:t>
             </w:r>
           </w:p>
         </w:tc>
@@ -15098,7 +15976,7 @@
               <w:rPr>
                 <w:lang w:val="en-US"/>
               </w:rPr>
-              <w:t>306</w:t>
+              <w:t>506</w:t>
             </w:r>
           </w:p>
         </w:tc>
@@ -15141,7 +16019,7 @@
               <w:ind w:firstLine="0"/>
             </w:pPr>
             <w:r>
-              <w:t>18400</w:t>
+              <w:t>7058</w:t>
             </w:r>
           </w:p>
         </w:tc>
@@ -15161,7 +16039,7 @@
               <w:rPr>
                 <w:lang w:val="en-US"/>
               </w:rPr>
-              <w:t>2</w:t>
+              <w:t>1</w:t>
             </w:r>
           </w:p>
         </w:tc>
@@ -15180,7 +16058,7 @@
               <w:rPr>
                 <w:lang w:val="en-US"/>
               </w:rPr>
-              <w:t>216</w:t>
+              <w:t>87</w:t>
             </w:r>
           </w:p>
         </w:tc>
@@ -15223,7 +16101,7 @@
               <w:ind w:firstLine="0"/>
             </w:pPr>
             <w:r>
-              <w:t>18690</w:t>
+              <w:t>15585</w:t>
             </w:r>
           </w:p>
         </w:tc>
@@ -15262,7 +16140,7 @@
               <w:rPr>
                 <w:lang w:val="en-US"/>
               </w:rPr>
-              <w:t>207</w:t>
+              <w:t>172</w:t>
             </w:r>
           </w:p>
         </w:tc>
@@ -15305,7 +16183,7 @@
               <w:ind w:firstLine="0"/>
             </w:pPr>
             <w:r>
-              <w:t>9834</w:t>
+              <w:t>13619</w:t>
             </w:r>
           </w:p>
         </w:tc>
@@ -15325,7 +16203,7 @@
               <w:rPr>
                 <w:lang w:val="en-US"/>
               </w:rPr>
-              <w:t>1</w:t>
+              <w:t>2</w:t>
             </w:r>
           </w:p>
         </w:tc>
@@ -15344,7 +16222,7 @@
               <w:rPr>
                 <w:lang w:val="en-US"/>
               </w:rPr>
-              <w:t>115</w:t>
+              <w:t>154</w:t>
             </w:r>
           </w:p>
         </w:tc>
@@ -15387,7 +16265,7 @@
               <w:ind w:firstLine="0"/>
             </w:pPr>
             <w:r>
-              <w:t>27330</w:t>
+              <w:t>13837</w:t>
             </w:r>
           </w:p>
         </w:tc>
@@ -15407,7 +16285,7 @@
               <w:rPr>
                 <w:lang w:val="en-US"/>
               </w:rPr>
-              <w:t>3</w:t>
+              <w:t>2</w:t>
             </w:r>
           </w:p>
         </w:tc>
@@ -15426,7 +16304,7 @@
               <w:rPr>
                 <w:lang w:val="en-US"/>
               </w:rPr>
-              <w:t>306</w:t>
+              <w:t>157</w:t>
             </w:r>
           </w:p>
         </w:tc>
@@ -15469,7 +16347,7 @@
               <w:ind w:firstLine="0"/>
             </w:pPr>
             <w:r>
-              <w:t>18459</w:t>
+              <w:t>16823</w:t>
             </w:r>
           </w:p>
         </w:tc>
@@ -15508,8 +16386,10 @@
               <w:rPr>
                 <w:lang w:val="en-US"/>
               </w:rPr>
-              <w:t>202</w:t>
-            </w:r>
+              <w:t>178</w:t>
+            </w:r>
+            <w:bookmarkStart w:id="28" w:name="_GoBack"/>
+            <w:bookmarkEnd w:id="28"/>
           </w:p>
         </w:tc>
         <w:tc>
@@ -16430,7 +17310,6 @@
               <w:ind w:firstLine="0"/>
             </w:pPr>
             <w:r>
-              <w:lastRenderedPageBreak/>
               <w:t>Стан 9</w:t>
             </w:r>
           </w:p>
@@ -16783,6 +17662,7 @@
               <w:ind w:firstLine="0"/>
             </w:pPr>
             <w:r>
+              <w:lastRenderedPageBreak/>
               <w:t>Стан 13</w:t>
             </w:r>
           </w:p>
@@ -17487,17 +18367,17 @@
       <w:pPr>
         <w:pStyle w:val="ac"/>
       </w:pPr>
-      <w:bookmarkStart w:id="28" w:name="_Toc509035910"/>
-      <w:bookmarkStart w:id="29" w:name="_Toc81070696"/>
+      <w:bookmarkStart w:id="29" w:name="_Toc509035910"/>
+      <w:bookmarkStart w:id="30" w:name="_Toc81070696"/>
       <w:r>
         <w:lastRenderedPageBreak/>
         <w:t>В</w:t>
       </w:r>
-      <w:bookmarkEnd w:id="28"/>
+      <w:bookmarkEnd w:id="29"/>
       <w:r>
         <w:t>исновок</w:t>
       </w:r>
-      <w:bookmarkEnd w:id="29"/>
+      <w:bookmarkEnd w:id="30"/>
     </w:p>
     <w:p>
       <w:r>
@@ -17524,8 +18404,6 @@
       <w:r>
         <w:t>, використовуючи евристику мінімальної кількості значень</w:t>
       </w:r>
-      <w:bookmarkStart w:id="30" w:name="_GoBack"/>
-      <w:bookmarkEnd w:id="30"/>
       <w:r>
         <w:t>.</w:t>
       </w:r>
@@ -17809,7 +18687,7 @@
         <w:rStyle w:val="a5"/>
         <w:noProof/>
       </w:rPr>
-      <w:t>25</w:t>
+      <w:t>15</w:t>
     </w:r>
     <w:r>
       <w:rPr>
@@ -19816,7 +20694,7 @@
   <w:style w:type="paragraph" w:default="1" w:styleId="a">
     <w:name w:val="Normal"/>
     <w:qFormat/>
-    <w:rsid w:val="00BE3571"/>
+    <w:rsid w:val="00D836DF"/>
     <w:pPr>
       <w:spacing w:after="0" w:line="360" w:lineRule="auto"/>
       <w:ind w:firstLine="709"/>
@@ -20510,7 +21388,7 @@
 </file>
 
 <file path=customXml/itemProps1.xml><?xml version="1.0" encoding="utf-8"?>
-<ds:datastoreItem xmlns:ds="http://schemas.openxmlformats.org/officeDocument/2006/customXml" ds:itemID="{5C0BAE74-C043-40B1-961A-5990285E8851}">
+<ds:datastoreItem xmlns:ds="http://schemas.openxmlformats.org/officeDocument/2006/customXml" ds:itemID="{F08DE421-8030-42D9-9DA7-6D5B79D47207}">
   <ds:schemaRefs>
     <ds:schemaRef ds:uri="http://schemas.openxmlformats.org/officeDocument/2006/bibliography"/>
   </ds:schemaRefs>

</xml_diff>